<commit_message>
Lab #1 Source Control
Added screen shot for the Remote tutorials
</commit_message>
<xml_diff>
--- a/CSC483.docx
+++ b/CSC483.docx
@@ -103,9 +103,109 @@
           </wp:inline>
         </w:drawing>
       </w:r>
+    </w:p>
+    <w:p>
+      <w:r>
+        <w:rPr>
+          <w:noProof/>
+        </w:rPr>
+        <w:lastRenderedPageBreak/>
+        <w:drawing>
+          <wp:inline distT="0" distB="0" distL="0" distR="0" wp14:anchorId="4C8842EB" wp14:editId="1A67AA25">
+            <wp:extent cx="5943600" cy="3343275"/>
+            <wp:effectExtent l="0" t="0" r="0" b="9525"/>
+            <wp:docPr id="4" name="Picture 4"/>
+            <wp:cNvGraphicFramePr>
+              <a:graphicFrameLocks xmlns:a="http://schemas.openxmlformats.org/drawingml/2006/main" noChangeAspect="1"/>
+            </wp:cNvGraphicFramePr>
+            <a:graphic xmlns:a="http://schemas.openxmlformats.org/drawingml/2006/main">
+              <a:graphicData uri="http://schemas.openxmlformats.org/drawingml/2006/picture">
+                <pic:pic xmlns:pic="http://schemas.openxmlformats.org/drawingml/2006/picture">
+                  <pic:nvPicPr>
+                    <pic:cNvPr id="1" name=""/>
+                    <pic:cNvPicPr/>
+                  </pic:nvPicPr>
+                  <pic:blipFill>
+                    <a:blip r:embed="rId6"/>
+                    <a:stretch>
+                      <a:fillRect/>
+                    </a:stretch>
+                  </pic:blipFill>
+                  <pic:spPr>
+                    <a:xfrm>
+                      <a:off x="0" y="0"/>
+                      <a:ext cx="5943600" cy="3343275"/>
+                    </a:xfrm>
+                    <a:prstGeom prst="rect">
+                      <a:avLst/>
+                    </a:prstGeom>
+                  </pic:spPr>
+                </pic:pic>
+              </a:graphicData>
+            </a:graphic>
+          </wp:inline>
+        </w:drawing>
+      </w:r>
+    </w:p>
+    <w:p/>
+    <w:p>
+      <w:r>
+        <w:rPr>
+          <w:noProof/>
+        </w:rPr>
+        <w:drawing>
+          <wp:inline distT="0" distB="0" distL="0" distR="0" wp14:anchorId="7EC4E949" wp14:editId="074CDCF9">
+            <wp:extent cx="5943600" cy="3343275"/>
+            <wp:effectExtent l="0" t="0" r="0" b="9525"/>
+            <wp:docPr id="3" name="Picture 3"/>
+            <wp:cNvGraphicFramePr>
+              <a:graphicFrameLocks xmlns:a="http://schemas.openxmlformats.org/drawingml/2006/main" noChangeAspect="1"/>
+            </wp:cNvGraphicFramePr>
+            <a:graphic xmlns:a="http://schemas.openxmlformats.org/drawingml/2006/main">
+              <a:graphicData uri="http://schemas.openxmlformats.org/drawingml/2006/picture">
+                <pic:pic xmlns:pic="http://schemas.openxmlformats.org/drawingml/2006/picture">
+                  <pic:nvPicPr>
+                    <pic:cNvPr id="1" name=""/>
+                    <pic:cNvPicPr/>
+                  </pic:nvPicPr>
+                  <pic:blipFill>
+                    <a:blip r:embed="rId7"/>
+                    <a:stretch>
+                      <a:fillRect/>
+                    </a:stretch>
+                  </pic:blipFill>
+                  <pic:spPr>
+                    <a:xfrm>
+                      <a:off x="0" y="0"/>
+                      <a:ext cx="5943600" cy="3343275"/>
+                    </a:xfrm>
+                    <a:prstGeom prst="rect">
+                      <a:avLst/>
+                    </a:prstGeom>
+                  </pic:spPr>
+                </pic:pic>
+              </a:graphicData>
+            </a:graphic>
+          </wp:inline>
+        </w:drawing>
+      </w:r>
+    </w:p>
+    <w:p>
+      <w:r>
+        <w:t>Worked on this one Advanced Remote level 1 for 2.5 hours</w:t>
+      </w:r>
+    </w:p>
+    <w:p>
+      <w:r>
+        <w:t xml:space="preserve">Couldn’t </w:t>
+      </w:r>
+      <w:r>
+        <w:t>complete Advanced Remote level 1-8.</w:t>
+      </w:r>
       <w:bookmarkStart w:id="0" w:name="_GoBack"/>
       <w:bookmarkEnd w:id="0"/>
     </w:p>
+    <w:p/>
     <w:sectPr>
       <w:pgSz w:w="12240" w:h="15840"/>
       <w:pgMar w:top="1440" w:right="1440" w:bottom="1440" w:left="1440" w:header="720" w:footer="720" w:gutter="0"/>
@@ -239,13 +339,57 @@
     <w:lsdException w:name="HTML Sample" w:semiHidden="1" w:unhideWhenUsed="1"/>
     <w:lsdException w:name="HTML Typewriter" w:semiHidden="1" w:unhideWhenUsed="1"/>
     <w:lsdException w:name="HTML Variable" w:semiHidden="1" w:unhideWhenUsed="1"/>
+    <w:lsdException w:name="Normal Table" w:semiHidden="1" w:unhideWhenUsed="1"/>
     <w:lsdException w:name="annotation subject" w:semiHidden="1" w:unhideWhenUsed="1"/>
     <w:lsdException w:name="No List" w:semiHidden="1" w:unhideWhenUsed="1"/>
     <w:lsdException w:name="Outline List 1" w:semiHidden="1" w:unhideWhenUsed="1"/>
     <w:lsdException w:name="Outline List 2" w:semiHidden="1" w:unhideWhenUsed="1"/>
     <w:lsdException w:name="Outline List 3" w:semiHidden="1" w:unhideWhenUsed="1"/>
+    <w:lsdException w:name="Table Simple 1" w:semiHidden="1" w:unhideWhenUsed="1"/>
+    <w:lsdException w:name="Table Simple 2" w:semiHidden="1" w:unhideWhenUsed="1"/>
+    <w:lsdException w:name="Table Simple 3" w:semiHidden="1" w:unhideWhenUsed="1"/>
+    <w:lsdException w:name="Table Classic 1" w:semiHidden="1" w:unhideWhenUsed="1"/>
+    <w:lsdException w:name="Table Classic 2" w:semiHidden="1" w:unhideWhenUsed="1"/>
+    <w:lsdException w:name="Table Classic 3" w:semiHidden="1" w:unhideWhenUsed="1"/>
+    <w:lsdException w:name="Table Classic 4" w:semiHidden="1" w:unhideWhenUsed="1"/>
+    <w:lsdException w:name="Table Colorful 1" w:semiHidden="1" w:unhideWhenUsed="1"/>
+    <w:lsdException w:name="Table Colorful 2" w:semiHidden="1" w:unhideWhenUsed="1"/>
+    <w:lsdException w:name="Table Colorful 3" w:semiHidden="1" w:unhideWhenUsed="1"/>
+    <w:lsdException w:name="Table Columns 1" w:semiHidden="1" w:unhideWhenUsed="1"/>
+    <w:lsdException w:name="Table Columns 2" w:semiHidden="1" w:unhideWhenUsed="1"/>
+    <w:lsdException w:name="Table Columns 3" w:semiHidden="1" w:unhideWhenUsed="1"/>
+    <w:lsdException w:name="Table Columns 4" w:semiHidden="1" w:unhideWhenUsed="1"/>
+    <w:lsdException w:name="Table Columns 5" w:semiHidden="1" w:unhideWhenUsed="1"/>
+    <w:lsdException w:name="Table Grid 1" w:semiHidden="1" w:unhideWhenUsed="1"/>
+    <w:lsdException w:name="Table Grid 2" w:semiHidden="1" w:unhideWhenUsed="1"/>
+    <w:lsdException w:name="Table Grid 3" w:semiHidden="1" w:unhideWhenUsed="1"/>
+    <w:lsdException w:name="Table Grid 4" w:semiHidden="1" w:unhideWhenUsed="1"/>
+    <w:lsdException w:name="Table Grid 5" w:semiHidden="1" w:unhideWhenUsed="1"/>
+    <w:lsdException w:name="Table Grid 6" w:semiHidden="1" w:unhideWhenUsed="1"/>
+    <w:lsdException w:name="Table Grid 7" w:semiHidden="1" w:unhideWhenUsed="1"/>
+    <w:lsdException w:name="Table Grid 8" w:semiHidden="1" w:unhideWhenUsed="1"/>
+    <w:lsdException w:name="Table List 1" w:semiHidden="1" w:unhideWhenUsed="1"/>
+    <w:lsdException w:name="Table List 2" w:semiHidden="1" w:unhideWhenUsed="1"/>
+    <w:lsdException w:name="Table List 3" w:semiHidden="1" w:unhideWhenUsed="1"/>
+    <w:lsdException w:name="Table List 4" w:semiHidden="1" w:unhideWhenUsed="1"/>
+    <w:lsdException w:name="Table List 5" w:semiHidden="1" w:unhideWhenUsed="1"/>
+    <w:lsdException w:name="Table List 6" w:semiHidden="1" w:unhideWhenUsed="1"/>
+    <w:lsdException w:name="Table List 7" w:semiHidden="1" w:unhideWhenUsed="1"/>
+    <w:lsdException w:name="Table List 8" w:semiHidden="1" w:unhideWhenUsed="1"/>
+    <w:lsdException w:name="Table 3D effects 1" w:semiHidden="1" w:unhideWhenUsed="1"/>
+    <w:lsdException w:name="Table 3D effects 2" w:semiHidden="1" w:unhideWhenUsed="1"/>
+    <w:lsdException w:name="Table 3D effects 3" w:semiHidden="1" w:unhideWhenUsed="1"/>
+    <w:lsdException w:name="Table Contemporary" w:semiHidden="1" w:unhideWhenUsed="1"/>
+    <w:lsdException w:name="Table Elegant" w:semiHidden="1" w:unhideWhenUsed="1"/>
+    <w:lsdException w:name="Table Professional" w:semiHidden="1" w:unhideWhenUsed="1"/>
+    <w:lsdException w:name="Table Subtle 1" w:semiHidden="1" w:unhideWhenUsed="1"/>
+    <w:lsdException w:name="Table Subtle 2" w:semiHidden="1" w:unhideWhenUsed="1"/>
+    <w:lsdException w:name="Table Web 1" w:semiHidden="1" w:unhideWhenUsed="1"/>
+    <w:lsdException w:name="Table Web 2" w:semiHidden="1" w:unhideWhenUsed="1"/>
+    <w:lsdException w:name="Table Web 3" w:semiHidden="1" w:unhideWhenUsed="1"/>
     <w:lsdException w:name="Balloon Text" w:semiHidden="1" w:unhideWhenUsed="1"/>
     <w:lsdException w:name="Table Grid" w:uiPriority="39"/>
+    <w:lsdException w:name="Table Theme" w:semiHidden="1" w:unhideWhenUsed="1"/>
     <w:lsdException w:name="Placeholder Text" w:semiHidden="1"/>
     <w:lsdException w:name="No Spacing" w:uiPriority="1" w:qFormat="1"/>
     <w:lsdException w:name="Light Shading" w:uiPriority="60"/>

</xml_diff>